<commit_message>
Update OE SDK review document
Signed-off-by: Brian Warner <brian@bdwarner.com>
</commit_message>
<xml_diff>
--- a/TAC/Meetings/2022/2022-02-24/Open Enclave SDK Project Review 2022.docx
+++ b/TAC/Meetings/2022/2022-02-24/Open Enclave SDK Project Review 2022.docx
@@ -169,21 +169,7 @@
         <w:rPr>
           <w:color w:val="202124"/>
         </w:rPr>
-        <w:t xml:space="preserve">provides various </w:t>
-      </w:r>
-      <w:proofErr w:type="spellStart"/>
-      <w:r>
-        <w:rPr>
-          <w:color w:val="202124"/>
-        </w:rPr>
-        <w:t>builtin</w:t>
-      </w:r>
-      <w:proofErr w:type="spellEnd"/>
-      <w:r>
-        <w:rPr>
-          <w:color w:val="202124"/>
-        </w:rPr>
-        <w:t xml:space="preserve"> functions for a variety of architectures</w:t>
+        <w:t>provides various builtin functions for a variety of architectures</w:t>
       </w:r>
     </w:p>
     <w:p>
@@ -294,7 +280,7 @@
         <w:t xml:space="preserve"> </w:t>
       </w:r>
       <w:r>
-        <w:t>Intel’s OpenSSL libraries for SGX which contain LVI mitigated implementations for OpenSSL</w:t>
+        <w:t>Intel’s OpenSSL libraries for SGX(on Linux) which contain LVI mitigated implementations for OpenSSL</w:t>
       </w:r>
     </w:p>
     <w:p>
@@ -335,7 +321,7 @@
             <w:sz w:val="24"/>
             <w:szCs w:val="24"/>
           </w:rPr>
-          <w:t>SGX SDK:</w:t>
+          <w:t>Intel SGX SDK for Linux:</w:t>
         </w:r>
       </w:hyperlink>
       <w:r>
@@ -349,7 +335,7 @@
         <w:rPr>
           <w:color w:val="24292F"/>
         </w:rPr>
-        <w:t>Contains the header files retrieved from the Intel SGX SDK, that are needed for compiling the OE SDK host library for SGX platforms, when the SGX quote-ex library is integrated</w:t>
+        <w:t>Contains the header files retrieved from the Intel SGX SDK for Linux, that are needed for compiling the OE SDK host library for SGX platforms, when the SGX quote-ex library is integrated</w:t>
       </w:r>
     </w:p>
     <w:p>
@@ -415,15 +401,7 @@
         </w:r>
       </w:hyperlink>
       <w:r>
-        <w:t xml:space="preserve"> OpenSSL engine to use with the </w:t>
-      </w:r>
-      <w:proofErr w:type="spellStart"/>
-      <w:r>
-        <w:t>symcrypt</w:t>
-      </w:r>
-      <w:proofErr w:type="spellEnd"/>
-      <w:r>
-        <w:t xml:space="preserve"> library</w:t>
+        <w:t xml:space="preserve"> OpenSSL engine to use with the symcrypt library</w:t>
       </w:r>
     </w:p>
     <w:p>
@@ -562,6 +540,20 @@
           <w:t>Inclusive Open Source Community Orientation.</w:t>
         </w:r>
       </w:hyperlink>
+      <w:r>
+        <w:t xml:space="preserve"> This is currently tracked by an </w:t>
+      </w:r>
+      <w:hyperlink r:id="rId20">
+        <w:r>
+          <w:rPr>
+            <w:rStyle w:val="Hyperlink"/>
+          </w:rPr>
+          <w:t>issue</w:t>
+        </w:r>
+      </w:hyperlink>
+      <w:r>
+        <w:t xml:space="preserve"> on the repo.</w:t>
+      </w:r>
     </w:p>
     <w:p>
       <w:pPr>
@@ -582,7 +574,7 @@
         </w:numPr>
       </w:pPr>
       <w:r>
-        <w:t>The CGC is the governing body of the OE SDK project, consisting of more than 5 maintainers. The CGC now consists of 6 members of whom 4 are from Microsoft. The CGC is still in the process of fostering participation in the project and governance to reduce that ratio to under 1/3.</w:t>
+        <w:t>The CGC is the governing body of the OE SDK project. The CGC currently consists of people from 3 different companies. We are therefore progressing towards our goal of getting to the ratio of members in the CGC from a single employer to be equal to or less than 1/3.</w:t>
       </w:r>
     </w:p>
     <w:p>
@@ -593,7 +585,7 @@
         </w:numPr>
       </w:pPr>
       <w:r>
-        <w:t>The project is in the process of encouraging contributors to become full committers and eventually members of the CGC. We feel that we have not achieved a healthy ratio of committers for the project yet.</w:t>
+        <w:t>The project is in the process of encouraging contributors to become full committers and eventually members of the CGC. We feel that we have not achieved a healthy number of committers from at least two organizations.</w:t>
       </w:r>
     </w:p>
     <w:p>
@@ -683,25 +675,7 @@
           <w:sz w:val="21"/>
           <w:szCs w:val="21"/>
         </w:rPr>
-        <w:t xml:space="preserve">The OE SDK DL </w:t>
-      </w:r>
-      <w:proofErr w:type="spellStart"/>
-      <w:r>
-        <w:rPr>
-          <w:color w:val="242424"/>
-          <w:sz w:val="21"/>
-          <w:szCs w:val="21"/>
-        </w:rPr>
-        <w:t>oesdk@lists</w:t>
-      </w:r>
-      <w:proofErr w:type="spellEnd"/>
-      <w:r>
-        <w:rPr>
-          <w:color w:val="242424"/>
-          <w:sz w:val="21"/>
-          <w:szCs w:val="21"/>
-        </w:rPr>
-        <w:t>.confidentialcomputing.io is hosted via CCC’s "groups.io" site.</w:t>
+        <w:t>The OE SDK DL oesdk@lists.confidentialcomputing.io is hosted via CCC’s "groups.io" site.</w:t>
       </w:r>
     </w:p>
     <w:p>
@@ -745,7 +719,15 @@
           <w:sz w:val="21"/>
           <w:szCs w:val="21"/>
         </w:rPr>
-        <w:t>There are no new requests for budget currently.</w:t>
+        <w:t xml:space="preserve">There </w:t>
+      </w:r>
+      <w:r>
+        <w:rPr>
+          <w:color w:val="242424"/>
+          <w:sz w:val="21"/>
+          <w:szCs w:val="21"/>
+        </w:rPr>
+        <w:t>only new request for budget at this time is to perform another basic LF license scan on the repo once the problems found in the last scan are mitigated. Please see the following section for more details.</w:t>
       </w:r>
     </w:p>
     <w:p>
@@ -771,16 +753,23 @@
           <w:szCs w:val="21"/>
         </w:rPr>
       </w:pPr>
-      <w:hyperlink r:id="rId20">
+      <w:hyperlink r:id="rId21">
         <w:r>
           <w:rPr>
             <w:rStyle w:val="Hyperlink"/>
             <w:sz w:val="21"/>
             <w:szCs w:val="21"/>
           </w:rPr>
-          <w:t>Results of license scan</w:t>
+          <w:t>Results of license scan:</w:t>
         </w:r>
       </w:hyperlink>
+      <w:r>
+        <w:rPr>
+          <w:sz w:val="21"/>
+          <w:szCs w:val="21"/>
+        </w:rPr>
+        <w:t xml:space="preserve"> Mitigations in progress</w:t>
+      </w:r>
     </w:p>
     <w:tbl>
       <w:tblPr>
@@ -832,37 +821,8 @@
           </w:p>
           <w:p>
             <w:r>
-              <w:t>Openenclave/</w:t>
-            </w:r>
-            <w:proofErr w:type="spellStart"/>
-            <w:r>
-              <w:t>devex</w:t>
-            </w:r>
-            <w:proofErr w:type="spellEnd"/>
-            <w:r>
-              <w:t>/</w:t>
-            </w:r>
-            <w:proofErr w:type="spellStart"/>
-            <w:r>
-              <w:t>vscode</w:t>
-            </w:r>
-            <w:proofErr w:type="spellEnd"/>
-            <w:r>
-              <w:t>-extension/assets/devkit/devdata.tar.gz/devdata.tar/emu/vexpress-qemu_armv8a/rootfs.cpio.gz/</w:t>
-            </w:r>
-            <w:proofErr w:type="spellStart"/>
-            <w:r>
-              <w:t>rootfs.cpio</w:t>
-            </w:r>
-            <w:proofErr w:type="spellEnd"/>
-            <w:r>
-              <w:t>/bin/</w:t>
-            </w:r>
-            <w:proofErr w:type="spellStart"/>
-            <w:r>
-              <w:t>busybox</w:t>
-            </w:r>
-            <w:proofErr w:type="spellEnd"/>
+              <w:t>Openenclave/devex/vscode-extension/assets/devkit/devdata.tar.gz/devdata.tar/emu/vexpress-qemu_armv8a/rootfs.cpio.gz/rootfs.cpio/bin/busybox</w:t>
+            </w:r>
           </w:p>
           <w:p>
             <w:r>
@@ -893,15 +853,7 @@
               <w:t>Mitigation</w:t>
             </w:r>
             <w:r>
-              <w:t>: Pull devkit out of the repo and place it on a blob store. Pull it during extension’s build process and provide documentation pointing directly to public sources for creating the devkit binary (</w:t>
-            </w:r>
-            <w:proofErr w:type="spellStart"/>
-            <w:r>
-              <w:t>buildroot</w:t>
-            </w:r>
-            <w:proofErr w:type="spellEnd"/>
-            <w:r>
-              <w:t>/OP-TEE test framework).</w:t>
+              <w:t>: Pull devkit out of the repo and place it on a blob store. Pull it during extension’s build process and provide documentation pointing directly to public sources for creating the devkit binary (buildroot/OP-TEE test framework).</w:t>
             </w:r>
           </w:p>
           <w:p>
@@ -948,47 +900,7 @@
           </w:p>
           <w:p>
             <w:r>
-              <w:t>openenclave/</w:t>
-            </w:r>
-            <w:proofErr w:type="spellStart"/>
-            <w:r>
-              <w:t>devex</w:t>
-            </w:r>
-            <w:proofErr w:type="spellEnd"/>
-            <w:r>
-              <w:t>/</w:t>
-            </w:r>
-            <w:proofErr w:type="spellStart"/>
-            <w:r>
-              <w:t>vscode</w:t>
-            </w:r>
-            <w:proofErr w:type="spellEnd"/>
-            <w:r>
-              <w:t>-extension/assets/devkit/devdata.tar.gz/devdata.tar/emu/vexpress-qemu_armv8a/rootfs.cpio.gz/</w:t>
-            </w:r>
-            <w:proofErr w:type="spellStart"/>
-            <w:r>
-              <w:t>rootfs.cpio</w:t>
-            </w:r>
-            <w:proofErr w:type="spellEnd"/>
-            <w:r>
-              <w:t>/</w:t>
-            </w:r>
-            <w:proofErr w:type="spellStart"/>
-            <w:r>
-              <w:t>usr</w:t>
-            </w:r>
-            <w:proofErr w:type="spellEnd"/>
-            <w:r>
-              <w:t>/bin/</w:t>
-            </w:r>
-            <w:proofErr w:type="spellStart"/>
-            <w:r>
-              <w:t>strace</w:t>
-            </w:r>
-            <w:proofErr w:type="spellEnd"/>
-            <w:r>
-              <w:t>-log-merge</w:t>
+              <w:t>openenclave/devex/vscode-extension/assets/devkit/devdata.tar.gz/devdata.tar/emu/vexpress-qemu_armv8a/rootfs.cpio.gz/rootfs.cpio/usr/bin/strace-log-merge</w:t>
             </w:r>
           </w:p>
           <w:p>
@@ -1020,15 +932,7 @@
               <w:t>Mitigation</w:t>
             </w:r>
             <w:r>
-              <w:t>: Pull devkit out of the repo and place it on a blob store. Pull it during extension’s build process and provide documentation pointing directly to public sources for creating the devkit binary (</w:t>
-            </w:r>
-            <w:proofErr w:type="spellStart"/>
-            <w:r>
-              <w:t>buildroot</w:t>
-            </w:r>
-            <w:proofErr w:type="spellEnd"/>
-            <w:r>
-              <w:t>/OP-TEE test framework).</w:t>
+              <w:t>: Pull devkit out of the repo and place it on a blob store. Pull it during extension’s build process and provide documentation pointing directly to public sources for creating the devkit binary (buildroot/OP-TEE test framework).</w:t>
             </w:r>
           </w:p>
           <w:p>
@@ -1070,23 +974,7 @@
           </w:p>
           <w:p>
             <w:r>
-              <w:t>openenclave/</w:t>
-            </w:r>
-            <w:proofErr w:type="spellStart"/>
-            <w:r>
-              <w:t>devex</w:t>
-            </w:r>
-            <w:proofErr w:type="spellEnd"/>
-            <w:r>
-              <w:t>/</w:t>
-            </w:r>
-            <w:proofErr w:type="spellStart"/>
-            <w:r>
-              <w:t>vscode</w:t>
-            </w:r>
-            <w:proofErr w:type="spellEnd"/>
-            <w:r>
-              <w:t>-extension/assets/devkit/devdata.tar.gz/devdata.tar/emu/vexpress-qemu_armv8a/qemu-system-aarch64</w:t>
+              <w:t>openenclave/devex/vscode-extension/assets/devkit/devdata.tar.gz/devdata.tar/emu/vexpress-qemu_armv8a/qemu-system-aarch64</w:t>
             </w:r>
           </w:p>
           <w:p>
@@ -1096,129 +984,18 @@
           </w:p>
           <w:p>
             <w:r>
-              <w:t>openenclave/</w:t>
-            </w:r>
-            <w:proofErr w:type="spellStart"/>
-            <w:r>
-              <w:t>devex</w:t>
-            </w:r>
-            <w:proofErr w:type="spellEnd"/>
-            <w:r>
-              <w:t>/</w:t>
-            </w:r>
-            <w:proofErr w:type="spellStart"/>
-            <w:r>
-              <w:t>vscode</w:t>
-            </w:r>
-            <w:proofErr w:type="spellEnd"/>
-            <w:r>
-              <w:t>-extension/assets/devkit/devdata.tar.gz/devdata.tar/emu/vexpress-qemu_armv8a/rootfs.cpio.gz/</w:t>
-            </w:r>
-            <w:proofErr w:type="spellStart"/>
-            <w:r>
-              <w:t>rootfs.cpio</w:t>
-            </w:r>
-            <w:proofErr w:type="spellEnd"/>
-            <w:r>
-              <w:t>/</w:t>
-            </w:r>
-            <w:proofErr w:type="spellStart"/>
-            <w:r>
-              <w:t>usr</w:t>
-            </w:r>
-            <w:proofErr w:type="spellEnd"/>
-            <w:r>
-              <w:t>/bin/</w:t>
-            </w:r>
-            <w:proofErr w:type="spellStart"/>
-            <w:r>
-              <w:t>strace</w:t>
-            </w:r>
-            <w:proofErr w:type="spellEnd"/>
-          </w:p>
-          <w:p>
-            <w:r>
-              <w:t>openenclave/</w:t>
-            </w:r>
-            <w:proofErr w:type="spellStart"/>
-            <w:r>
-              <w:t>devex</w:t>
-            </w:r>
-            <w:proofErr w:type="spellEnd"/>
-            <w:r>
-              <w:t>/</w:t>
-            </w:r>
-            <w:proofErr w:type="spellStart"/>
-            <w:r>
-              <w:t>vscode</w:t>
-            </w:r>
-            <w:proofErr w:type="spellEnd"/>
-            <w:r>
-              <w:t>-extension/assets/devkit/devdata.tar.gz/devdata.tar/sdk/</w:t>
-            </w:r>
-            <w:proofErr w:type="spellStart"/>
-            <w:r>
-              <w:t>optee</w:t>
-            </w:r>
-            <w:proofErr w:type="spellEnd"/>
-            <w:r>
-              <w:t>/ls-ls1012grapeboard/lib/openenclave/enclave/</w:t>
-            </w:r>
-            <w:proofErr w:type="spellStart"/>
-            <w:r>
-              <w:t>liboelibc.a</w:t>
-            </w:r>
-            <w:proofErr w:type="spellEnd"/>
-            <w:r>
-              <w:t>/</w:t>
-            </w:r>
-            <w:proofErr w:type="spellStart"/>
-            <w:r>
-              <w:t>iconv.c.o</w:t>
-            </w:r>
-            <w:proofErr w:type="spellEnd"/>
-          </w:p>
-          <w:p>
-            <w:r>
-              <w:t>openenclave/</w:t>
-            </w:r>
-            <w:proofErr w:type="spellStart"/>
-            <w:r>
-              <w:t>devex</w:t>
-            </w:r>
-            <w:proofErr w:type="spellEnd"/>
-            <w:r>
-              <w:t>/</w:t>
-            </w:r>
-            <w:proofErr w:type="spellStart"/>
-            <w:r>
-              <w:t>vscode</w:t>
-            </w:r>
-            <w:proofErr w:type="spellEnd"/>
-            <w:r>
-              <w:t>-extension/assets/devkit/devdata.tar.gz/devdata.tar/sdk/</w:t>
-            </w:r>
-            <w:proofErr w:type="spellStart"/>
-            <w:r>
-              <w:t>optee</w:t>
-            </w:r>
-            <w:proofErr w:type="spellEnd"/>
-            <w:r>
-              <w:t>/vexpress-qemu_armv8a/lib/openenclave/enclave/</w:t>
-            </w:r>
-            <w:proofErr w:type="spellStart"/>
-            <w:r>
-              <w:t>liboelibc.a</w:t>
-            </w:r>
-            <w:proofErr w:type="spellEnd"/>
-            <w:r>
-              <w:t>/</w:t>
-            </w:r>
-            <w:proofErr w:type="spellStart"/>
-            <w:r>
-              <w:t>iconv.c.o</w:t>
-            </w:r>
-            <w:proofErr w:type="spellEnd"/>
+              <w:t>openenclave/devex/vscode-extension/assets/devkit/devdata.tar.gz/devdata.tar/emu/vexpress-qemu_armv8a/rootfs.cpio.gz/rootfs.cpio/usr/bin/strace</w:t>
+            </w:r>
+          </w:p>
+          <w:p>
+            <w:r>
+              <w:t>openenclave/devex/vscode-extension/assets/devkit/devdata.tar.gz/devdata.tar/sdk/optee/ls-ls1012grapeboard/lib/openenclave/enclave/liboelibc.a/iconv.c.o</w:t>
+            </w:r>
+          </w:p>
+          <w:p>
+            <w:r>
+              <w:t>openenclave/devex/vscode-extension/assets/devkit/devdata.tar.gz/devdata.tar/sdk/optee/vexpress-qemu_armv8a/lib/openenclave/enclave/liboelibc.a/iconv.c.o</w:t>
+            </w:r>
           </w:p>
           <w:p>
             <w:r>
@@ -1249,15 +1026,7 @@
               <w:t>Mitigation</w:t>
             </w:r>
             <w:r>
-              <w:t>: Pull devkit out of the repo and place it on a blob store. Pull it during extension’s build process and provide documentation pointing directly to public sources for creating the devkit binary (</w:t>
-            </w:r>
-            <w:proofErr w:type="spellStart"/>
-            <w:r>
-              <w:t>buildroot</w:t>
-            </w:r>
-            <w:proofErr w:type="spellEnd"/>
-            <w:r>
-              <w:t>/OP-TEE test framework).</w:t>
+              <w:t>: Pull devkit out of the repo and place it on a blob store. Pull it during extension’s build process and provide documentation pointing directly to public sources for creating the devkit binary (buildroot/OP-TEE test framework).</w:t>
             </w:r>
           </w:p>
           <w:p>
@@ -1291,15 +1060,7 @@
               <w:t>Files:</w:t>
             </w:r>
             <w:r>
-              <w:t xml:space="preserve"> </w:t>
-            </w:r>
-            <w:proofErr w:type="spellStart"/>
-            <w:r>
-              <w:t>Doxygen</w:t>
-            </w:r>
-            <w:proofErr w:type="spellEnd"/>
-            <w:r>
-              <w:t xml:space="preserve"> generated docs used on https://openenclave.io</w:t>
+              <w:t xml:space="preserve"> Doxygen generated docs used on https://openenclave.io</w:t>
             </w:r>
           </w:p>
           <w:p>
@@ -1319,23 +1080,7 @@
                 <w:b/>
                 <w:bCs/>
               </w:rPr>
-              <w:t xml:space="preserve">This file contains a notice that it is distributed under a version of the GPL. This file should likely be removed from the repo, since it is under a strong copyleft license that is not typically viewed as compatible with </w:t>
-            </w:r>
-            <w:proofErr w:type="spellStart"/>
-            <w:r>
-              <w:rPr>
-                <w:b/>
-                <w:bCs/>
-              </w:rPr>
-              <w:t>OpenEnclave's</w:t>
-            </w:r>
-            <w:proofErr w:type="spellEnd"/>
-            <w:r>
-              <w:rPr>
-                <w:b/>
-                <w:bCs/>
-              </w:rPr>
-              <w:t xml:space="preserve"> MIT project license.</w:t>
+              <w:t>This file contains a notice that it is distributed under a version of the GPL. This file should likely be removed from the repo, since it is under a strong copyleft license that is not typically viewed as compatible with OpenEnclave's MIT project license.</w:t>
             </w:r>
           </w:p>
           <w:p>
@@ -1352,25 +1097,9 @@
               <w:t>Mitigation</w:t>
             </w:r>
             <w:r>
-              <w:t xml:space="preserve">: None: Documents produced by </w:t>
-            </w:r>
-            <w:proofErr w:type="spellStart"/>
-            <w:r>
-              <w:t>Doxygen</w:t>
-            </w:r>
-            <w:proofErr w:type="spellEnd"/>
-            <w:r>
-              <w:t xml:space="preserve"> are derivative works derived from the input used in their production; they are not affected by </w:t>
-            </w:r>
-            <w:proofErr w:type="spellStart"/>
-            <w:r>
-              <w:t>Doxygen’s</w:t>
-            </w:r>
-            <w:proofErr w:type="spellEnd"/>
-            <w:r>
-              <w:t xml:space="preserve"> license. (From </w:t>
-            </w:r>
-            <w:hyperlink r:id="rId21">
+              <w:t xml:space="preserve">: None: Documents produced by Doxygen are derivative works derived from the input used in their production; they are not affected by Doxygen’s license. (From </w:t>
+            </w:r>
+            <w:hyperlink r:id="rId22">
               <w:r>
                 <w:rPr>
                   <w:rStyle w:val="Hyperlink"/>
@@ -1436,30 +1165,35 @@
               <w:rPr>
                 <w:color w:val="000000" w:themeColor="text1"/>
               </w:rPr>
-              <w:t>openenclave/3rdparty/</w:t>
-            </w:r>
-            <w:proofErr w:type="spellStart"/>
+              <w:t>openenclave/3rdparty/openssl/include/bn_conf.h</w:t>
+            </w:r>
+            <w:r>
+              <w:br/>
+            </w:r>
             <w:r>
               <w:rPr>
                 <w:color w:val="000000" w:themeColor="text1"/>
               </w:rPr>
-              <w:t>openssl</w:t>
-            </w:r>
-            <w:proofErr w:type="spellEnd"/>
+              <w:t>openenclave/3rdparty/openssl/include/dso_conf.h</w:t>
+            </w:r>
+            <w:r>
+              <w:br/>
+            </w:r>
             <w:r>
               <w:rPr>
                 <w:color w:val="000000" w:themeColor="text1"/>
               </w:rPr>
-              <w:t>/include/</w:t>
-            </w:r>
-            <w:proofErr w:type="spellStart"/>
+              <w:t>openenclave/3rdparty/openssl/include/opensslconf.h</w:t>
+            </w:r>
+            <w:r>
+              <w:br/>
+            </w:r>
             <w:r>
               <w:rPr>
                 <w:color w:val="000000" w:themeColor="text1"/>
               </w:rPr>
-              <w:t>bn_conf.h</w:t>
-            </w:r>
-            <w:proofErr w:type="spellEnd"/>
+              <w:t>openenclave/devex/vscode-extension/assets/devkit/devdata.tar.gz/devdata.tar/emu/vexpress-qemu_armv8a/rootfs.cpio.gz/rootfs.cpio/etc/ssl/misc/tsget.pl</w:t>
+            </w:r>
             <w:r>
               <w:br/>
             </w:r>
@@ -1467,77 +1201,6 @@
               <w:rPr>
                 <w:color w:val="000000" w:themeColor="text1"/>
               </w:rPr>
-              <w:t>openenclave/3rdparty/</w:t>
-            </w:r>
-            <w:proofErr w:type="spellStart"/>
-            <w:r>
-              <w:rPr>
-                <w:color w:val="000000" w:themeColor="text1"/>
-              </w:rPr>
-              <w:t>openssl</w:t>
-            </w:r>
-            <w:proofErr w:type="spellEnd"/>
-            <w:r>
-              <w:rPr>
-                <w:color w:val="000000" w:themeColor="text1"/>
-              </w:rPr>
-              <w:t>/include/</w:t>
-            </w:r>
-            <w:proofErr w:type="spellStart"/>
-            <w:r>
-              <w:rPr>
-                <w:color w:val="000000" w:themeColor="text1"/>
-              </w:rPr>
-              <w:t>dso_conf.h</w:t>
-            </w:r>
-            <w:proofErr w:type="spellEnd"/>
-            <w:r>
-              <w:br/>
-            </w:r>
-            <w:r>
-              <w:rPr>
-                <w:color w:val="000000" w:themeColor="text1"/>
-              </w:rPr>
-              <w:t>openenclave/3rdparty/</w:t>
-            </w:r>
-            <w:proofErr w:type="spellStart"/>
-            <w:r>
-              <w:rPr>
-                <w:color w:val="000000" w:themeColor="text1"/>
-              </w:rPr>
-              <w:t>openssl</w:t>
-            </w:r>
-            <w:proofErr w:type="spellEnd"/>
-            <w:r>
-              <w:rPr>
-                <w:color w:val="000000" w:themeColor="text1"/>
-              </w:rPr>
-              <w:t>/include/</w:t>
-            </w:r>
-            <w:proofErr w:type="spellStart"/>
-            <w:r>
-              <w:rPr>
-                <w:color w:val="000000" w:themeColor="text1"/>
-              </w:rPr>
-              <w:t>opensslconf.h</w:t>
-            </w:r>
-            <w:proofErr w:type="spellEnd"/>
-            <w:r>
-              <w:br/>
-            </w:r>
-            <w:r>
-              <w:rPr>
-                <w:color w:val="000000" w:themeColor="text1"/>
-              </w:rPr>
-              <w:t>openenclave/devex/vscode-extension/assets/devkit/devdata.tar.gz/devdata.tar/emu/vexpress-qemu_armv8a/rootfs.cpio.gz/rootfs.cpio/etc/ssl/misc/tsget.pl</w:t>
-            </w:r>
-            <w:r>
-              <w:br/>
-            </w:r>
-            <w:r>
-              <w:rPr>
-                <w:color w:val="000000" w:themeColor="text1"/>
-              </w:rPr>
               <w:t>openenclave/docs/GettingStartedDocs/Contributors/SignUsingEngines.md</w:t>
             </w:r>
           </w:p>
@@ -1575,7 +1238,7 @@
               <w:t>Mitigation</w:t>
             </w:r>
             <w:r>
-              <w:t>: Delayed. Will move to OpenSSL 3.0.0 likely next year since developers using Open Enclave SDK need enough lead time to upgrade to OpenSSL 3.0.0</w:t>
+              <w:t>: Cannot delete all files. Plan to move to OpenSSL 3.0.0 likely next year since developers using Open Enclave SDK need enough lead time to upgrade to OpenSSL 3.0.0</w:t>
             </w:r>
           </w:p>
         </w:tc>

</xml_diff>